<commit_message>
round up (7995 => 8000)
</commit_message>
<xml_diff>
--- a/Doc/班级报告/班级报告模板.docx
+++ b/Doc/班级报告/班级报告模板.docx
@@ -1,6 +1,6 @@
 
 <file path=word/document.xml><?xml version="1.0" encoding="utf-8"?>
-<w:document xmlns:wpc="http://schemas.microsoft.com/office/word/2010/wordprocessingCanvas" xmlns:cx="http://schemas.microsoft.com/office/drawing/2014/chartex" xmlns:cx1="http://schemas.microsoft.com/office/drawing/2015/9/8/chartex" xmlns:cx2="http://schemas.microsoft.com/office/drawing/2015/10/21/chartex" xmlns:cx3="http://schemas.microsoft.com/office/drawing/2016/5/9/chartex" xmlns:cx4="http://schemas.microsoft.com/office/drawing/2016/5/10/chartex" xmlns:cx5="http://schemas.microsoft.com/office/drawing/2016/5/11/chartex" xmlns:cx6="http://schemas.microsoft.com/office/drawing/2016/5/12/chartex" xmlns:cx7="http://schemas.microsoft.com/office/drawing/2016/5/13/chartex" xmlns:cx8="http://schemas.microsoft.com/office/drawing/2016/5/14/chartex" xmlns:mc="http://schemas.openxmlformats.org/markup-compatibility/2006" xmlns:aink="http://schemas.microsoft.com/office/drawing/2016/ink" xmlns:am3d="http://schemas.microsoft.com/office/drawing/2017/model3d" xmlns:o="urn:schemas-microsoft-com:office:office" xmlns:r="http://schemas.openxmlformats.org/officeDocument/2006/relationships" xmlns:m="http://schemas.openxmlformats.org/officeDocument/2006/math" xmlns:v="urn:schemas-microsoft-com:vml" xmlns:wp14="http://schemas.microsoft.com/office/word/2010/wordprocessingDrawing" xmlns:wp="http://schemas.openxmlformats.org/drawingml/2006/wordprocessingDrawing" xmlns:w10="urn:schemas-microsoft-com:office:word" xmlns:w="http://schemas.openxmlformats.org/wordprocessingml/2006/main" xmlns:w14="http://schemas.microsoft.com/office/word/2010/wordml" xmlns:w15="http://schemas.microsoft.com/office/word/2012/wordml" xmlns:w16cex="http://schemas.microsoft.com/office/word/2018/wordml/cex" xmlns:w16cid="http://schemas.microsoft.com/office/word/2016/wordml/cid" xmlns:w16="http://schemas.microsoft.com/office/word/2018/wordml" xmlns:w16sdtdh="http://schemas.microsoft.com/office/word/2020/wordml/sdtdatahash" xmlns:w16se="http://schemas.microsoft.com/office/word/2015/wordml/symex" xmlns:wpg="http://schemas.microsoft.com/office/word/2010/wordprocessingGroup" xmlns:wpi="http://schemas.microsoft.com/office/word/2010/wordprocessingInk" xmlns:wne="http://schemas.microsoft.com/office/word/2006/wordml" xmlns:wps="http://schemas.microsoft.com/office/word/2010/wordprocessingShape" mc:Ignorable="w14 w15 w16se w16cid w16 w16cex w16sdtdh wp14">
+<w:document xmlns:wpc="http://schemas.microsoft.com/office/word/2010/wordprocessingCanvas" xmlns:cx="http://schemas.microsoft.com/office/drawing/2014/chartex" xmlns:cx1="http://schemas.microsoft.com/office/drawing/2015/9/8/chartex" xmlns:cx2="http://schemas.microsoft.com/office/drawing/2015/10/21/chartex" xmlns:cx3="http://schemas.microsoft.com/office/drawing/2016/5/9/chartex" xmlns:cx4="http://schemas.microsoft.com/office/drawing/2016/5/10/chartex" xmlns:cx5="http://schemas.microsoft.com/office/drawing/2016/5/11/chartex" xmlns:cx6="http://schemas.microsoft.com/office/drawing/2016/5/12/chartex" xmlns:cx7="http://schemas.microsoft.com/office/drawing/2016/5/13/chartex" xmlns:cx8="http://schemas.microsoft.com/office/drawing/2016/5/14/chartex" xmlns:mc="http://schemas.openxmlformats.org/markup-compatibility/2006" xmlns:aink="http://schemas.microsoft.com/office/drawing/2016/ink" xmlns:am3d="http://schemas.microsoft.com/office/drawing/2017/model3d" xmlns:o="urn:schemas-microsoft-com:office:office" xmlns:oel="http://schemas.microsoft.com/office/2019/extlst" xmlns:r="http://schemas.openxmlformats.org/officeDocument/2006/relationships" xmlns:m="http://schemas.openxmlformats.org/officeDocument/2006/math" xmlns:v="urn:schemas-microsoft-com:vml" xmlns:wp14="http://schemas.microsoft.com/office/word/2010/wordprocessingDrawing" xmlns:wp="http://schemas.openxmlformats.org/drawingml/2006/wordprocessingDrawing" xmlns:w10="urn:schemas-microsoft-com:office:word" xmlns:w="http://schemas.openxmlformats.org/wordprocessingml/2006/main" xmlns:w14="http://schemas.microsoft.com/office/word/2010/wordml" xmlns:w15="http://schemas.microsoft.com/office/word/2012/wordml" xmlns:w16cex="http://schemas.microsoft.com/office/word/2018/wordml/cex" xmlns:w16cid="http://schemas.microsoft.com/office/word/2016/wordml/cid" xmlns:w16="http://schemas.microsoft.com/office/word/2018/wordml" xmlns:w16sdtdh="http://schemas.microsoft.com/office/word/2020/wordml/sdtdatahash" xmlns:w16se="http://schemas.microsoft.com/office/word/2015/wordml/symex" xmlns:wpg="http://schemas.microsoft.com/office/word/2010/wordprocessingGroup" xmlns:wpi="http://schemas.microsoft.com/office/word/2010/wordprocessingInk" xmlns:wne="http://schemas.microsoft.com/office/word/2006/wordml" xmlns:wps="http://schemas.microsoft.com/office/word/2010/wordprocessingShape" mc:Ignorable="w14 w15 w16se w16cid w16 w16cex w16sdtdh wp14">
   <w:body>
     <w:p>
       <w:pPr>
@@ -14,7 +14,7 @@
           <w:noProof/>
         </w:rPr>
         <w:pict w14:anchorId="10EE0392">
-          <v:rect id="矩形 1" o:spid="_x0000_s1029" style="position:absolute;left:0;text-align:left;margin-left:-80.3pt;margin-top:-87pt;width:607.2pt;height:400.75pt;z-index:-251657216;v-text-anchor:middle" o:gfxdata="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" fillcolor="#0c4c8a" stroked="f" strokeweight="1pt"/>
+          <v:rect id="矩形 1" o:spid="_x0000_s2053" style="position:absolute;left:0;text-align:left;margin-left:-80.3pt;margin-top:-87pt;width:607.2pt;height:400.75pt;z-index:-251657216;v-text-anchor:middle" o:gfxdata="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" fillcolor="#0c4c8a" stroked="f" strokeweight="1pt"/>
         </w:pict>
       </w:r>
     </w:p>
@@ -79,7 +79,18 @@
           <w:sz w:val="48"/>
           <w:szCs w:val="48"/>
         </w:rPr>
-        <w:t>学校数据分析报告</w:t>
+        <w:t>班级</w:t>
+      </w:r>
+      <w:r>
+        <w:rPr>
+          <w:rFonts w:ascii="仿宋" w:eastAsia="仿宋" w:hAnsi="仿宋" w:hint="eastAsia"/>
+          <w:b/>
+          <w:bCs/>
+          <w:color w:val="FFFFFF" w:themeColor="background1"/>
+          <w:sz w:val="48"/>
+          <w:szCs w:val="48"/>
+        </w:rPr>
+        <w:t>数据分析报告</w:t>
       </w:r>
     </w:p>
     <w:p>
@@ -122,7 +133,7 @@
           <w:noProof/>
         </w:rPr>
         <w:pict w14:anchorId="160BA779">
-          <v:rect id="矩形 2" o:spid="_x0000_s1028" style="position:absolute;left:0;text-align:left;margin-left:-80.3pt;margin-top:3.8pt;width:607.2pt;height:25.8pt;z-index:-251656192;visibility:visible;v-text-anchor:middle" o:gfxdata="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" fillcolor="#f6d257" stroked="f" strokeweight="1pt"/>
+          <v:rect id="矩形 2" o:spid="_x0000_s2052" style="position:absolute;left:0;text-align:left;margin-left:-80.3pt;margin-top:3.8pt;width:607.2pt;height:25.8pt;z-index:-251656192;visibility:visible;v-text-anchor:middle" o:gfxdata="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" fillcolor="#f6d257" stroked="f" strokeweight="1pt"/>
         </w:pict>
       </w:r>
     </w:p>
@@ -140,23 +151,42 @@
           <w:rFonts w:ascii="宋体" w:eastAsia="宋体" w:hAnsi="宋体" w:cs="宋体"/>
         </w:rPr>
       </w:pPr>
-      <w:fldSimple w:instr=" MERGEFIELD  学校名称  \* MERGEFORMAT ">
-        <w:r>
-          <w:rPr>
-            <w:rFonts w:ascii="宋体" w:eastAsia="宋体" w:hAnsi="宋体" w:cs="宋体" w:hint="eastAsia"/>
-          </w:rPr>
-          <w:t>«</w:t>
-        </w:r>
-        <w:r>
-          <w:t>学校名称</w:t>
-        </w:r>
-        <w:r>
-          <w:rPr>
-            <w:rFonts w:ascii="宋体" w:eastAsia="宋体" w:hAnsi="宋体" w:cs="宋体" w:hint="eastAsia"/>
-          </w:rPr>
-          <w:t>»</w:t>
-        </w:r>
-      </w:fldSimple>
+      <w:r>
+        <w:fldChar w:fldCharType="begin"/>
+      </w:r>
+      <w:r>
+        <w:instrText xml:space="preserve"> MERGEFIELD  </w:instrText>
+      </w:r>
+      <w:r>
+        <w:instrText>学校名称</w:instrText>
+      </w:r>
+      <w:r>
+        <w:instrText xml:space="preserve">  \* MERGEFORMAT </w:instrText>
+      </w:r>
+      <w:r>
+        <w:fldChar w:fldCharType="separate"/>
+      </w:r>
+      <w:r>
+        <w:rPr>
+          <w:rFonts w:ascii="宋体" w:eastAsia="宋体" w:hAnsi="宋体" w:cs="宋体" w:hint="eastAsia"/>
+        </w:rPr>
+        <w:t>«</w:t>
+      </w:r>
+      <w:r>
+        <w:t>学校名称</w:t>
+      </w:r>
+      <w:r>
+        <w:rPr>
+          <w:rFonts w:ascii="宋体" w:eastAsia="宋体" w:hAnsi="宋体" w:cs="宋体" w:hint="eastAsia"/>
+        </w:rPr>
+        <w:t>»</w:t>
+      </w:r>
+      <w:r>
+        <w:rPr>
+          <w:rFonts w:ascii="宋体" w:eastAsia="宋体" w:hAnsi="宋体" w:cs="宋体"/>
+        </w:rPr>
+        <w:fldChar w:fldCharType="end"/>
+      </w:r>
     </w:p>
     <w:p>
       <w:pPr>
@@ -166,13 +196,7 @@
         <w:fldChar w:fldCharType="begin"/>
       </w:r>
       <w:r>
-        <w:instrText xml:space="preserve"> MERGEFIELD  </w:instrText>
-      </w:r>
-      <w:r>
-        <w:instrText>班级名称</w:instrText>
-      </w:r>
-      <w:r>
-        <w:instrText xml:space="preserve">  \* MERGEFORMAT </w:instrText>
+        <w:instrText xml:space="preserve"> MERGEFIELD  年级名称  \* MERGEFORMAT </w:instrText>
       </w:r>
       <w:r>
         <w:fldChar w:fldCharType="separate"/>
@@ -184,7 +208,7 @@
         <w:t>«</w:t>
       </w:r>
       <w:r>
-        <w:t>班级名称</w:t>
+        <w:t>年级名称</w:t>
       </w:r>
       <w:r>
         <w:rPr>
@@ -198,6 +222,28 @@
         </w:rPr>
         <w:fldChar w:fldCharType="end"/>
       </w:r>
+    </w:p>
+    <w:p>
+      <w:pPr>
+        <w:pStyle w:val="af"/>
+      </w:pPr>
+      <w:fldSimple w:instr=" MERGEFIELD  班级名称  \* MERGEFORMAT ">
+        <w:r>
+          <w:rPr>
+            <w:rFonts w:ascii="Calibri" w:hAnsi="Calibri" w:cs="Calibri"/>
+          </w:rPr>
+          <w:t>«</w:t>
+        </w:r>
+        <w:r>
+          <w:t>班级名称</w:t>
+        </w:r>
+        <w:r>
+          <w:rPr>
+            <w:rFonts w:ascii="Calibri" w:hAnsi="Calibri" w:cs="Calibri"/>
+          </w:rPr>
+          <w:t>»</w:t>
+        </w:r>
+      </w:fldSimple>
     </w:p>
     <w:p>
       <w:pPr>
@@ -439,6 +485,112 @@
               <w:spacing w:line="240" w:lineRule="auto"/>
               <w:jc w:val="center"/>
               <w:rPr>
+                <w:rFonts w:ascii="仿宋" w:eastAsia="仿宋" w:hAnsi="仿宋" w:hint="eastAsia"/>
+                <w:b/>
+                <w:sz w:val="21"/>
+                <w:szCs w:val="21"/>
+              </w:rPr>
+            </w:pPr>
+            <w:r>
+              <w:rPr>
+                <w:rFonts w:ascii="仿宋" w:eastAsia="仿宋" w:hAnsi="仿宋" w:hint="eastAsia"/>
+                <w:b/>
+                <w:sz w:val="21"/>
+                <w:szCs w:val="21"/>
+              </w:rPr>
+              <w:t>年级</w:t>
+            </w:r>
+          </w:p>
+        </w:tc>
+        <w:tc>
+          <w:tcPr>
+            <w:tcW w:w="5784" w:type="dxa"/>
+            <w:gridSpan w:val="4"/>
+            <w:shd w:val="clear" w:color="auto" w:fill="FFFFFF"/>
+            <w:vAlign w:val="center"/>
+          </w:tcPr>
+          <w:p>
+            <w:pPr>
+              <w:spacing w:line="240" w:lineRule="auto"/>
+              <w:rPr>
+                <w:sz w:val="21"/>
+                <w:szCs w:val="21"/>
+              </w:rPr>
+            </w:pPr>
+            <w:r>
+              <w:rPr>
+                <w:sz w:val="21"/>
+                <w:szCs w:val="21"/>
+              </w:rPr>
+              <w:fldChar w:fldCharType="begin"/>
+            </w:r>
+            <w:r>
+              <w:rPr>
+                <w:sz w:val="21"/>
+                <w:szCs w:val="21"/>
+              </w:rPr>
+              <w:instrText xml:space="preserve"> MERGEFIELD  年级名称  \* MERGEFORMAT </w:instrText>
+            </w:r>
+            <w:r>
+              <w:rPr>
+                <w:sz w:val="21"/>
+                <w:szCs w:val="21"/>
+              </w:rPr>
+              <w:fldChar w:fldCharType="separate"/>
+            </w:r>
+            <w:r>
+              <w:rPr>
+                <w:rFonts w:ascii="Calibri" w:hAnsi="Calibri" w:cs="Calibri"/>
+                <w:noProof/>
+                <w:sz w:val="21"/>
+                <w:szCs w:val="21"/>
+              </w:rPr>
+              <w:t>«</w:t>
+            </w:r>
+            <w:r>
+              <w:rPr>
+                <w:noProof/>
+                <w:sz w:val="21"/>
+                <w:szCs w:val="21"/>
+              </w:rPr>
+              <w:t>年级名称</w:t>
+            </w:r>
+            <w:r>
+              <w:rPr>
+                <w:rFonts w:ascii="Calibri" w:hAnsi="Calibri" w:cs="Calibri"/>
+                <w:noProof/>
+                <w:sz w:val="21"/>
+                <w:szCs w:val="21"/>
+              </w:rPr>
+              <w:t>»</w:t>
+            </w:r>
+            <w:r>
+              <w:rPr>
+                <w:sz w:val="21"/>
+                <w:szCs w:val="21"/>
+              </w:rPr>
+              <w:fldChar w:fldCharType="end"/>
+            </w:r>
+          </w:p>
+        </w:tc>
+      </w:tr>
+      <w:tr>
+        <w:trPr>
+          <w:trHeight w:val="510"/>
+          <w:jc w:val="center"/>
+        </w:trPr>
+        <w:tc>
+          <w:tcPr>
+            <w:tcW w:w="4318" w:type="dxa"/>
+            <w:gridSpan w:val="3"/>
+            <w:shd w:val="clear" w:color="auto" w:fill="F2F2F2"/>
+            <w:vAlign w:val="center"/>
+          </w:tcPr>
+          <w:p>
+            <w:pPr>
+              <w:spacing w:line="240" w:lineRule="auto"/>
+              <w:jc w:val="center"/>
+              <w:rPr>
                 <w:rFonts w:ascii="仿宋" w:eastAsia="仿宋" w:hAnsi="仿宋"/>
                 <w:b/>
                 <w:sz w:val="21"/>
@@ -1925,7 +2077,6 @@
           <w:rFonts w:ascii="仿宋" w:eastAsia="仿宋" w:hAnsi="仿宋"/>
           <w:noProof/>
         </w:rPr>
-        <w:lastRenderedPageBreak/>
         <w:drawing>
           <wp:inline distT="0" distB="0" distL="0" distR="0" wp14:anchorId="3E19CA3B" wp14:editId="1EDCC749">
             <wp:extent cx="5040000" cy="1900237"/>
@@ -6397,7 +6548,6 @@
                 <w:sz w:val="21"/>
                 <w:szCs w:val="21"/>
               </w:rPr>
-              <w:lastRenderedPageBreak/>
               <w:t>本校同年级</w:t>
             </w:r>
           </w:p>
@@ -9996,7 +10146,6 @@
                 <w:sz w:val="21"/>
                 <w:szCs w:val="21"/>
               </w:rPr>
-              <w:lastRenderedPageBreak/>
               <w:t>本班</w:t>
             </w:r>
           </w:p>
@@ -17014,7 +17163,7 @@
               <w:spacing w:line="240" w:lineRule="auto"/>
               <w:jc w:val="center"/>
               <w:rPr>
-                <w:rFonts w:ascii="仿宋" w:eastAsia="仿宋" w:hAnsi="仿宋" w:hint="eastAsia"/>
+                <w:rFonts w:ascii="仿宋" w:eastAsia="仿宋" w:hAnsi="仿宋"/>
                 <w:sz w:val="21"/>
                 <w:szCs w:val="21"/>
               </w:rPr>
@@ -17418,7 +17567,7 @@
               <w:spacing w:line="240" w:lineRule="auto"/>
               <w:jc w:val="center"/>
               <w:rPr>
-                <w:rFonts w:ascii="仿宋" w:eastAsia="仿宋" w:hAnsi="仿宋" w:hint="eastAsia"/>
+                <w:rFonts w:ascii="仿宋" w:eastAsia="仿宋" w:hAnsi="仿宋"/>
                 <w:sz w:val="21"/>
                 <w:szCs w:val="21"/>
               </w:rPr>
@@ -17838,7 +17987,7 @@
               <w:spacing w:line="240" w:lineRule="auto"/>
               <w:jc w:val="center"/>
               <w:rPr>
-                <w:rFonts w:ascii="仿宋" w:eastAsia="仿宋" w:hAnsi="仿宋" w:hint="eastAsia"/>
+                <w:rFonts w:ascii="仿宋" w:eastAsia="仿宋" w:hAnsi="仿宋"/>
                 <w:sz w:val="21"/>
                 <w:szCs w:val="21"/>
               </w:rPr>
@@ -18250,7 +18399,7 @@
               <w:spacing w:line="240" w:lineRule="auto"/>
               <w:jc w:val="center"/>
               <w:rPr>
-                <w:rFonts w:ascii="仿宋" w:eastAsia="仿宋" w:hAnsi="仿宋" w:hint="eastAsia"/>
+                <w:rFonts w:ascii="仿宋" w:eastAsia="仿宋" w:hAnsi="仿宋"/>
                 <w:sz w:val="21"/>
                 <w:szCs w:val="21"/>
               </w:rPr>
@@ -18663,7 +18812,6 @@
         <w:rPr>
           <w:rFonts w:ascii="仿宋" w:eastAsia="仿宋" w:hAnsi="仿宋"/>
         </w:rPr>
-        <w:lastRenderedPageBreak/>
         <w:br w:type="page"/>
       </w:r>
     </w:p>
@@ -18686,26 +18834,45 @@
       <w:pPr>
         <w:pStyle w:val="af0"/>
       </w:pPr>
-      <w:fldSimple w:instr="MERGEFIELD  结果综述  \* MERGEFORMAT">
-        <w:r>
-          <w:rPr>
-            <w:rFonts w:ascii="宋体" w:eastAsia="宋体" w:hAnsi="宋体" w:cs="宋体" w:hint="eastAsia"/>
-          </w:rPr>
-          <w:t>«</w:t>
-        </w:r>
-        <w:r>
-          <w:rPr>
-            <w:rFonts w:hint="eastAsia"/>
-          </w:rPr>
-          <w:t>结果综述</w:t>
-        </w:r>
-        <w:r>
-          <w:rPr>
-            <w:rFonts w:ascii="宋体" w:eastAsia="宋体" w:hAnsi="宋体" w:cs="宋体" w:hint="eastAsia"/>
-          </w:rPr>
-          <w:t>»</w:t>
-        </w:r>
-      </w:fldSimple>
+      <w:r>
+        <w:fldChar w:fldCharType="begin"/>
+      </w:r>
+      <w:r>
+        <w:instrText xml:space="preserve">MERGEFIELD  </w:instrText>
+      </w:r>
+      <w:r>
+        <w:instrText>结果综述</w:instrText>
+      </w:r>
+      <w:r>
+        <w:instrText xml:space="preserve">  \* MERGEFORMAT</w:instrText>
+      </w:r>
+      <w:r>
+        <w:fldChar w:fldCharType="separate"/>
+      </w:r>
+      <w:r>
+        <w:rPr>
+          <w:rFonts w:ascii="宋体" w:eastAsia="宋体" w:hAnsi="宋体" w:cs="宋体" w:hint="eastAsia"/>
+        </w:rPr>
+        <w:t>«</w:t>
+      </w:r>
+      <w:r>
+        <w:rPr>
+          <w:rFonts w:hint="eastAsia"/>
+        </w:rPr>
+        <w:t>结果综述</w:t>
+      </w:r>
+      <w:r>
+        <w:rPr>
+          <w:rFonts w:ascii="宋体" w:eastAsia="宋体" w:hAnsi="宋体" w:cs="宋体" w:hint="eastAsia"/>
+        </w:rPr>
+        <w:t>»</w:t>
+      </w:r>
+      <w:r>
+        <w:rPr>
+          <w:rFonts w:ascii="宋体" w:eastAsia="宋体" w:hAnsi="宋体" w:cs="宋体"/>
+        </w:rPr>
+        <w:fldChar w:fldCharType="end"/>
+      </w:r>
       <w:r>
         <w:rPr>
           <w:rStyle w:val="Char2"/>
@@ -18734,26 +18901,45 @@
       <w:pPr>
         <w:pStyle w:val="af1"/>
       </w:pPr>
-      <w:fldSimple w:instr="MERGEFIELD  身体形态综述  \* MERGEFORMAT">
-        <w:r>
-          <w:rPr>
-            <w:rFonts w:ascii="Calibri" w:hAnsi="Calibri" w:cs="Calibri"/>
-          </w:rPr>
-          <w:t>«</w:t>
-        </w:r>
-        <w:r>
-          <w:rPr>
-            <w:rFonts w:hint="eastAsia"/>
-          </w:rPr>
-          <w:t>身体形态综述</w:t>
-        </w:r>
-        <w:r>
-          <w:rPr>
-            <w:rFonts w:ascii="Calibri" w:hAnsi="Calibri" w:cs="Calibri"/>
-          </w:rPr>
-          <w:t>»</w:t>
-        </w:r>
-      </w:fldSimple>
+      <w:r>
+        <w:fldChar w:fldCharType="begin"/>
+      </w:r>
+      <w:r>
+        <w:instrText xml:space="preserve">MERGEFIELD  </w:instrText>
+      </w:r>
+      <w:r>
+        <w:instrText>身体形态综述</w:instrText>
+      </w:r>
+      <w:r>
+        <w:instrText xml:space="preserve">  \* MERGEFORMAT</w:instrText>
+      </w:r>
+      <w:r>
+        <w:fldChar w:fldCharType="separate"/>
+      </w:r>
+      <w:r>
+        <w:rPr>
+          <w:rFonts w:ascii="Calibri" w:hAnsi="Calibri" w:cs="Calibri"/>
+        </w:rPr>
+        <w:t>«</w:t>
+      </w:r>
+      <w:r>
+        <w:rPr>
+          <w:rFonts w:hint="eastAsia"/>
+        </w:rPr>
+        <w:t>身体形态综述</w:t>
+      </w:r>
+      <w:r>
+        <w:rPr>
+          <w:rFonts w:ascii="Calibri" w:hAnsi="Calibri" w:cs="Calibri"/>
+        </w:rPr>
+        <w:t>»</w:t>
+      </w:r>
+      <w:r>
+        <w:rPr>
+          <w:rFonts w:ascii="Calibri" w:hAnsi="Calibri" w:cs="Calibri"/>
+        </w:rPr>
+        <w:fldChar w:fldCharType="end"/>
+      </w:r>
     </w:p>
     <w:p>
       <w:pPr>
@@ -18778,26 +18964,45 @@
       <w:pPr>
         <w:pStyle w:val="af1"/>
       </w:pPr>
-      <w:fldSimple w:instr="MERGEFIELD  身体机能综述  \* MERGEFORMAT">
-        <w:r>
-          <w:rPr>
-            <w:rFonts w:ascii="Calibri" w:hAnsi="Calibri" w:cs="Calibri"/>
-          </w:rPr>
-          <w:t>«</w:t>
-        </w:r>
-        <w:r>
-          <w:rPr>
-            <w:rFonts w:hint="eastAsia"/>
-          </w:rPr>
-          <w:t>身体机能综述</w:t>
-        </w:r>
-        <w:r>
-          <w:rPr>
-            <w:rFonts w:ascii="Calibri" w:hAnsi="Calibri" w:cs="Calibri"/>
-          </w:rPr>
-          <w:t>»</w:t>
-        </w:r>
-      </w:fldSimple>
+      <w:r>
+        <w:fldChar w:fldCharType="begin"/>
+      </w:r>
+      <w:r>
+        <w:instrText xml:space="preserve">MERGEFIELD  </w:instrText>
+      </w:r>
+      <w:r>
+        <w:instrText>身体机能综述</w:instrText>
+      </w:r>
+      <w:r>
+        <w:instrText xml:space="preserve">  \* MERGEFORMAT</w:instrText>
+      </w:r>
+      <w:r>
+        <w:fldChar w:fldCharType="separate"/>
+      </w:r>
+      <w:r>
+        <w:rPr>
+          <w:rFonts w:ascii="Calibri" w:hAnsi="Calibri" w:cs="Calibri"/>
+        </w:rPr>
+        <w:t>«</w:t>
+      </w:r>
+      <w:r>
+        <w:rPr>
+          <w:rFonts w:hint="eastAsia"/>
+        </w:rPr>
+        <w:t>身体机能综述</w:t>
+      </w:r>
+      <w:r>
+        <w:rPr>
+          <w:rFonts w:ascii="Calibri" w:hAnsi="Calibri" w:cs="Calibri"/>
+        </w:rPr>
+        <w:t>»</w:t>
+      </w:r>
+      <w:r>
+        <w:rPr>
+          <w:rFonts w:ascii="Calibri" w:hAnsi="Calibri" w:cs="Calibri"/>
+        </w:rPr>
+        <w:fldChar w:fldCharType="end"/>
+      </w:r>
     </w:p>
     <w:p>
       <w:pPr>
@@ -18848,26 +19053,45 @@
       <w:pPr>
         <w:pStyle w:val="af1"/>
       </w:pPr>
-      <w:fldSimple w:instr="MERGEFIELD  速度素质文本  \* MERGEFORMAT">
-        <w:r>
-          <w:rPr>
-            <w:rFonts w:ascii="宋体" w:eastAsia="宋体" w:hAnsi="宋体" w:cs="宋体" w:hint="eastAsia"/>
-          </w:rPr>
-          <w:t>«</w:t>
-        </w:r>
-        <w:r>
-          <w:rPr>
-            <w:rFonts w:hint="eastAsia"/>
-          </w:rPr>
-          <w:t>速度素质文本</w:t>
-        </w:r>
-        <w:r>
-          <w:rPr>
-            <w:rFonts w:ascii="宋体" w:eastAsia="宋体" w:hAnsi="宋体" w:cs="宋体" w:hint="eastAsia"/>
-          </w:rPr>
-          <w:t>»</w:t>
-        </w:r>
-      </w:fldSimple>
+      <w:r>
+        <w:fldChar w:fldCharType="begin"/>
+      </w:r>
+      <w:r>
+        <w:instrText xml:space="preserve">MERGEFIELD  </w:instrText>
+      </w:r>
+      <w:r>
+        <w:instrText>速度素质文本</w:instrText>
+      </w:r>
+      <w:r>
+        <w:instrText xml:space="preserve">  \* MERGEFORMAT</w:instrText>
+      </w:r>
+      <w:r>
+        <w:fldChar w:fldCharType="separate"/>
+      </w:r>
+      <w:r>
+        <w:rPr>
+          <w:rFonts w:ascii="宋体" w:eastAsia="宋体" w:hAnsi="宋体" w:cs="宋体" w:hint="eastAsia"/>
+        </w:rPr>
+        <w:t>«</w:t>
+      </w:r>
+      <w:r>
+        <w:rPr>
+          <w:rFonts w:hint="eastAsia"/>
+        </w:rPr>
+        <w:t>速度素质文本</w:t>
+      </w:r>
+      <w:r>
+        <w:rPr>
+          <w:rFonts w:ascii="宋体" w:eastAsia="宋体" w:hAnsi="宋体" w:cs="宋体" w:hint="eastAsia"/>
+        </w:rPr>
+        <w:t>»</w:t>
+      </w:r>
+      <w:r>
+        <w:rPr>
+          <w:rFonts w:ascii="宋体" w:eastAsia="宋体" w:hAnsi="宋体" w:cs="宋体"/>
+        </w:rPr>
+        <w:fldChar w:fldCharType="end"/>
+      </w:r>
     </w:p>
     <w:p>
       <w:pPr>
@@ -18900,26 +19124,45 @@
       <w:pPr>
         <w:pStyle w:val="af1"/>
       </w:pPr>
-      <w:fldSimple w:instr="MERGEFIELD  柔韧素质文本  \* MERGEFORMAT">
-        <w:r>
-          <w:rPr>
-            <w:rFonts w:ascii="宋体" w:eastAsia="宋体" w:hAnsi="宋体" w:cs="宋体" w:hint="eastAsia"/>
-          </w:rPr>
-          <w:t>«</w:t>
-        </w:r>
-        <w:r>
-          <w:rPr>
-            <w:rFonts w:hint="eastAsia"/>
-          </w:rPr>
-          <w:t>柔韧素质文本</w:t>
-        </w:r>
-        <w:r>
-          <w:rPr>
-            <w:rFonts w:ascii="宋体" w:eastAsia="宋体" w:hAnsi="宋体" w:cs="宋体" w:hint="eastAsia"/>
-          </w:rPr>
-          <w:t>»</w:t>
-        </w:r>
-      </w:fldSimple>
+      <w:r>
+        <w:fldChar w:fldCharType="begin"/>
+      </w:r>
+      <w:r>
+        <w:instrText xml:space="preserve">MERGEFIELD  </w:instrText>
+      </w:r>
+      <w:r>
+        <w:instrText>柔韧素质文本</w:instrText>
+      </w:r>
+      <w:r>
+        <w:instrText xml:space="preserve">  \* MERGEFORMAT</w:instrText>
+      </w:r>
+      <w:r>
+        <w:fldChar w:fldCharType="separate"/>
+      </w:r>
+      <w:r>
+        <w:rPr>
+          <w:rFonts w:ascii="宋体" w:eastAsia="宋体" w:hAnsi="宋体" w:cs="宋体" w:hint="eastAsia"/>
+        </w:rPr>
+        <w:t>«</w:t>
+      </w:r>
+      <w:r>
+        <w:rPr>
+          <w:rFonts w:hint="eastAsia"/>
+        </w:rPr>
+        <w:t>柔韧素质文本</w:t>
+      </w:r>
+      <w:r>
+        <w:rPr>
+          <w:rFonts w:ascii="宋体" w:eastAsia="宋体" w:hAnsi="宋体" w:cs="宋体" w:hint="eastAsia"/>
+        </w:rPr>
+        <w:t>»</w:t>
+      </w:r>
+      <w:r>
+        <w:rPr>
+          <w:rFonts w:ascii="宋体" w:eastAsia="宋体" w:hAnsi="宋体" w:cs="宋体"/>
+        </w:rPr>
+        <w:fldChar w:fldCharType="end"/>
+      </w:r>
     </w:p>
     <w:p>
       <w:pPr>
@@ -18952,26 +19195,45 @@
       <w:pPr>
         <w:pStyle w:val="af1"/>
       </w:pPr>
-      <w:fldSimple w:instr="MERGEFIELD  力量素质文本1  \* MERGEFORMAT">
-        <w:r>
-          <w:rPr>
-            <w:rFonts w:ascii="Calibri" w:hAnsi="Calibri" w:cs="Calibri"/>
-          </w:rPr>
-          <w:t>«</w:t>
-        </w:r>
-        <w:r>
-          <w:rPr>
-            <w:rFonts w:hint="eastAsia"/>
-          </w:rPr>
-          <w:t>力量素质文本1</w:t>
-        </w:r>
-        <w:r>
-          <w:rPr>
-            <w:rFonts w:ascii="Calibri" w:hAnsi="Calibri" w:cs="Calibri"/>
-          </w:rPr>
-          <w:t>»</w:t>
-        </w:r>
-      </w:fldSimple>
+      <w:r>
+        <w:fldChar w:fldCharType="begin"/>
+      </w:r>
+      <w:r>
+        <w:instrText xml:space="preserve">MERGEFIELD  </w:instrText>
+      </w:r>
+      <w:r>
+        <w:instrText>力量素质文本</w:instrText>
+      </w:r>
+      <w:r>
+        <w:instrText>1  \* MERGEFORMAT</w:instrText>
+      </w:r>
+      <w:r>
+        <w:fldChar w:fldCharType="separate"/>
+      </w:r>
+      <w:r>
+        <w:rPr>
+          <w:rFonts w:ascii="Calibri" w:hAnsi="Calibri" w:cs="Calibri"/>
+        </w:rPr>
+        <w:t>«</w:t>
+      </w:r>
+      <w:r>
+        <w:rPr>
+          <w:rFonts w:hint="eastAsia"/>
+        </w:rPr>
+        <w:t>力量素质文本1</w:t>
+      </w:r>
+      <w:r>
+        <w:rPr>
+          <w:rFonts w:ascii="Calibri" w:hAnsi="Calibri" w:cs="Calibri"/>
+        </w:rPr>
+        <w:t>»</w:t>
+      </w:r>
+      <w:r>
+        <w:rPr>
+          <w:rFonts w:ascii="Calibri" w:hAnsi="Calibri" w:cs="Calibri"/>
+        </w:rPr>
+        <w:fldChar w:fldCharType="end"/>
+      </w:r>
     </w:p>
     <w:p>
       <w:pPr>
@@ -18982,26 +19244,45 @@
       <w:pPr>
         <w:pStyle w:val="af1"/>
       </w:pPr>
-      <w:fldSimple w:instr="MERGEFIELD  力量素质文本2  \* MERGEFORMAT">
-        <w:r>
-          <w:rPr>
-            <w:rFonts w:ascii="Calibri" w:hAnsi="Calibri" w:cs="Calibri"/>
-          </w:rPr>
-          <w:t>«</w:t>
-        </w:r>
-        <w:r>
-          <w:rPr>
-            <w:rFonts w:hint="eastAsia"/>
-          </w:rPr>
-          <w:t>力量素质文本2</w:t>
-        </w:r>
-        <w:r>
-          <w:rPr>
-            <w:rFonts w:ascii="Calibri" w:hAnsi="Calibri" w:cs="Calibri"/>
-          </w:rPr>
-          <w:t>»</w:t>
-        </w:r>
-      </w:fldSimple>
+      <w:r>
+        <w:fldChar w:fldCharType="begin"/>
+      </w:r>
+      <w:r>
+        <w:instrText xml:space="preserve">MERGEFIELD  </w:instrText>
+      </w:r>
+      <w:r>
+        <w:instrText>力量素质文本</w:instrText>
+      </w:r>
+      <w:r>
+        <w:instrText>2  \* MERGEFORMAT</w:instrText>
+      </w:r>
+      <w:r>
+        <w:fldChar w:fldCharType="separate"/>
+      </w:r>
+      <w:r>
+        <w:rPr>
+          <w:rFonts w:ascii="Calibri" w:hAnsi="Calibri" w:cs="Calibri"/>
+        </w:rPr>
+        <w:t>«</w:t>
+      </w:r>
+      <w:r>
+        <w:rPr>
+          <w:rFonts w:hint="eastAsia"/>
+        </w:rPr>
+        <w:t>力量素质文本2</w:t>
+      </w:r>
+      <w:r>
+        <w:rPr>
+          <w:rFonts w:ascii="Calibri" w:hAnsi="Calibri" w:cs="Calibri"/>
+        </w:rPr>
+        <w:t>»</w:t>
+      </w:r>
+      <w:r>
+        <w:rPr>
+          <w:rFonts w:ascii="Calibri" w:hAnsi="Calibri" w:cs="Calibri"/>
+        </w:rPr>
+        <w:fldChar w:fldCharType="end"/>
+      </w:r>
     </w:p>
     <w:p>
       <w:pPr>
@@ -19032,26 +19313,46 @@
       <w:pPr>
         <w:pStyle w:val="af1"/>
       </w:pPr>
-      <w:fldSimple w:instr="MERGEFIELD  协调素质文本  \* MERGEFORMAT">
-        <w:r>
-          <w:rPr>
-            <w:rFonts w:ascii="Calibri" w:hAnsi="Calibri" w:cs="Calibri"/>
-          </w:rPr>
-          <w:t>«</w:t>
-        </w:r>
-        <w:r>
-          <w:rPr>
-            <w:rFonts w:hint="eastAsia"/>
-          </w:rPr>
-          <w:t>协调素质文本</w:t>
-        </w:r>
-        <w:r>
-          <w:rPr>
-            <w:rFonts w:ascii="Calibri" w:hAnsi="Calibri" w:cs="Calibri"/>
-          </w:rPr>
-          <w:t>»</w:t>
-        </w:r>
-      </w:fldSimple>
+      <w:r>
+        <w:lastRenderedPageBreak/>
+        <w:fldChar w:fldCharType="begin"/>
+      </w:r>
+      <w:r>
+        <w:instrText xml:space="preserve">MERGEFIELD  </w:instrText>
+      </w:r>
+      <w:r>
+        <w:instrText>协调素质文本</w:instrText>
+      </w:r>
+      <w:r>
+        <w:instrText xml:space="preserve">  \* MERGEFORMAT</w:instrText>
+      </w:r>
+      <w:r>
+        <w:fldChar w:fldCharType="separate"/>
+      </w:r>
+      <w:r>
+        <w:rPr>
+          <w:rFonts w:ascii="Calibri" w:hAnsi="Calibri" w:cs="Calibri"/>
+        </w:rPr>
+        <w:t>«</w:t>
+      </w:r>
+      <w:r>
+        <w:rPr>
+          <w:rFonts w:hint="eastAsia"/>
+        </w:rPr>
+        <w:t>协调素质文本</w:t>
+      </w:r>
+      <w:r>
+        <w:rPr>
+          <w:rFonts w:ascii="Calibri" w:hAnsi="Calibri" w:cs="Calibri"/>
+        </w:rPr>
+        <w:t>»</w:t>
+      </w:r>
+      <w:r>
+        <w:rPr>
+          <w:rFonts w:ascii="Calibri" w:hAnsi="Calibri" w:cs="Calibri"/>
+        </w:rPr>
+        <w:fldChar w:fldCharType="end"/>
+      </w:r>
     </w:p>
     <w:p>
       <w:pPr>
@@ -19084,26 +19385,45 @@
       <w:pPr>
         <w:pStyle w:val="af1"/>
       </w:pPr>
-      <w:fldSimple w:instr="MERGEFIELD  耐力素质文本小  \* MERGEFORMAT">
-        <w:r>
-          <w:rPr>
-            <w:rFonts w:ascii="Calibri" w:hAnsi="Calibri" w:cs="Calibri"/>
-          </w:rPr>
-          <w:t>«</w:t>
-        </w:r>
-        <w:r>
-          <w:rPr>
-            <w:rFonts w:hint="eastAsia"/>
-          </w:rPr>
-          <w:t>耐力素质文本小</w:t>
-        </w:r>
-        <w:r>
-          <w:rPr>
-            <w:rFonts w:ascii="Calibri" w:hAnsi="Calibri" w:cs="Calibri"/>
-          </w:rPr>
-          <w:t>»</w:t>
-        </w:r>
-      </w:fldSimple>
+      <w:r>
+        <w:fldChar w:fldCharType="begin"/>
+      </w:r>
+      <w:r>
+        <w:instrText xml:space="preserve">MERGEFIELD  </w:instrText>
+      </w:r>
+      <w:r>
+        <w:instrText>耐力素质文本小</w:instrText>
+      </w:r>
+      <w:r>
+        <w:instrText xml:space="preserve">  \* MERGEFORMAT</w:instrText>
+      </w:r>
+      <w:r>
+        <w:fldChar w:fldCharType="separate"/>
+      </w:r>
+      <w:r>
+        <w:rPr>
+          <w:rFonts w:ascii="Calibri" w:hAnsi="Calibri" w:cs="Calibri"/>
+        </w:rPr>
+        <w:t>«</w:t>
+      </w:r>
+      <w:r>
+        <w:rPr>
+          <w:rFonts w:hint="eastAsia"/>
+        </w:rPr>
+        <w:t>耐力素质文本小</w:t>
+      </w:r>
+      <w:r>
+        <w:rPr>
+          <w:rFonts w:ascii="Calibri" w:hAnsi="Calibri" w:cs="Calibri"/>
+        </w:rPr>
+        <w:t>»</w:t>
+      </w:r>
+      <w:r>
+        <w:rPr>
+          <w:rFonts w:ascii="Calibri" w:hAnsi="Calibri" w:cs="Calibri"/>
+        </w:rPr>
+        <w:fldChar w:fldCharType="end"/>
+      </w:r>
     </w:p>
     <w:p>
       <w:pPr>
@@ -19117,26 +19437,45 @@
       <w:pPr>
         <w:pStyle w:val="af1"/>
       </w:pPr>
-      <w:fldSimple w:instr="MERGEFIELD  耐力素质文本女  \* MERGEFORMAT">
-        <w:r>
-          <w:rPr>
-            <w:rFonts w:ascii="Calibri" w:hAnsi="Calibri" w:cs="Calibri"/>
-          </w:rPr>
-          <w:t>«</w:t>
-        </w:r>
-        <w:r>
-          <w:rPr>
-            <w:rFonts w:hint="eastAsia"/>
-          </w:rPr>
-          <w:t>耐力素质文本女</w:t>
-        </w:r>
-        <w:r>
-          <w:rPr>
-            <w:rFonts w:ascii="Calibri" w:hAnsi="Calibri" w:cs="Calibri"/>
-          </w:rPr>
-          <w:t>»</w:t>
-        </w:r>
-      </w:fldSimple>
+      <w:r>
+        <w:fldChar w:fldCharType="begin"/>
+      </w:r>
+      <w:r>
+        <w:instrText xml:space="preserve">MERGEFIELD  </w:instrText>
+      </w:r>
+      <w:r>
+        <w:instrText>耐力素质文本女</w:instrText>
+      </w:r>
+      <w:r>
+        <w:instrText xml:space="preserve">  \* MERGEFORMAT</w:instrText>
+      </w:r>
+      <w:r>
+        <w:fldChar w:fldCharType="separate"/>
+      </w:r>
+      <w:r>
+        <w:rPr>
+          <w:rFonts w:ascii="Calibri" w:hAnsi="Calibri" w:cs="Calibri"/>
+        </w:rPr>
+        <w:t>«</w:t>
+      </w:r>
+      <w:r>
+        <w:rPr>
+          <w:rFonts w:hint="eastAsia"/>
+        </w:rPr>
+        <w:t>耐力素质文本女</w:t>
+      </w:r>
+      <w:r>
+        <w:rPr>
+          <w:rFonts w:ascii="Calibri" w:hAnsi="Calibri" w:cs="Calibri"/>
+        </w:rPr>
+        <w:t>»</w:t>
+      </w:r>
+      <w:r>
+        <w:rPr>
+          <w:rFonts w:ascii="Calibri" w:hAnsi="Calibri" w:cs="Calibri"/>
+        </w:rPr>
+        <w:fldChar w:fldCharType="end"/>
+      </w:r>
     </w:p>
     <w:p>
       <w:pPr>
@@ -19150,26 +19489,45 @@
       <w:pPr>
         <w:pStyle w:val="af1"/>
       </w:pPr>
-      <w:fldSimple w:instr="MERGEFIELD  耐力素质文本男  \* MERGEFORMAT">
-        <w:r>
-          <w:rPr>
-            <w:rFonts w:ascii="Calibri" w:hAnsi="Calibri" w:cs="Calibri"/>
-          </w:rPr>
-          <w:t>«</w:t>
-        </w:r>
-        <w:r>
-          <w:rPr>
-            <w:rFonts w:hint="eastAsia"/>
-          </w:rPr>
-          <w:t>耐力素质文本男</w:t>
-        </w:r>
-        <w:r>
-          <w:rPr>
-            <w:rFonts w:ascii="Calibri" w:hAnsi="Calibri" w:cs="Calibri"/>
-          </w:rPr>
-          <w:t>»</w:t>
-        </w:r>
-      </w:fldSimple>
+      <w:r>
+        <w:fldChar w:fldCharType="begin"/>
+      </w:r>
+      <w:r>
+        <w:instrText xml:space="preserve">MERGEFIELD  </w:instrText>
+      </w:r>
+      <w:r>
+        <w:instrText>耐力素质文本男</w:instrText>
+      </w:r>
+      <w:r>
+        <w:instrText xml:space="preserve">  \* MERGEFORMAT</w:instrText>
+      </w:r>
+      <w:r>
+        <w:fldChar w:fldCharType="separate"/>
+      </w:r>
+      <w:r>
+        <w:rPr>
+          <w:rFonts w:ascii="Calibri" w:hAnsi="Calibri" w:cs="Calibri"/>
+        </w:rPr>
+        <w:t>«</w:t>
+      </w:r>
+      <w:r>
+        <w:rPr>
+          <w:rFonts w:hint="eastAsia"/>
+        </w:rPr>
+        <w:t>耐力素质文本男</w:t>
+      </w:r>
+      <w:r>
+        <w:rPr>
+          <w:rFonts w:ascii="Calibri" w:hAnsi="Calibri" w:cs="Calibri"/>
+        </w:rPr>
+        <w:t>»</w:t>
+      </w:r>
+      <w:r>
+        <w:rPr>
+          <w:rFonts w:ascii="Calibri" w:hAnsi="Calibri" w:cs="Calibri"/>
+        </w:rPr>
+        <w:fldChar w:fldCharType="end"/>
+      </w:r>
     </w:p>
     <w:p>
       <w:pPr>
@@ -19202,26 +19560,45 @@
       <w:pPr>
         <w:pStyle w:val="af1"/>
       </w:pPr>
-      <w:fldSimple w:instr="MERGEFIELD  爆发力素质文本  \* MERGEFORMAT">
-        <w:r>
-          <w:rPr>
-            <w:rFonts w:ascii="Calibri" w:hAnsi="Calibri" w:cs="Calibri"/>
-          </w:rPr>
-          <w:t>«</w:t>
-        </w:r>
-        <w:r>
-          <w:rPr>
-            <w:rFonts w:hint="eastAsia"/>
-          </w:rPr>
-          <w:t>爆发力素质文本</w:t>
-        </w:r>
-        <w:r>
-          <w:rPr>
-            <w:rFonts w:ascii="Calibri" w:hAnsi="Calibri" w:cs="Calibri"/>
-          </w:rPr>
-          <w:t>»</w:t>
-        </w:r>
-      </w:fldSimple>
+      <w:r>
+        <w:fldChar w:fldCharType="begin"/>
+      </w:r>
+      <w:r>
+        <w:instrText xml:space="preserve">MERGEFIELD  </w:instrText>
+      </w:r>
+      <w:r>
+        <w:instrText>爆发力素质文本</w:instrText>
+      </w:r>
+      <w:r>
+        <w:instrText xml:space="preserve">  \* MERGEFORMAT</w:instrText>
+      </w:r>
+      <w:r>
+        <w:fldChar w:fldCharType="separate"/>
+      </w:r>
+      <w:r>
+        <w:rPr>
+          <w:rFonts w:ascii="Calibri" w:hAnsi="Calibri" w:cs="Calibri"/>
+        </w:rPr>
+        <w:t>«</w:t>
+      </w:r>
+      <w:r>
+        <w:rPr>
+          <w:rFonts w:hint="eastAsia"/>
+        </w:rPr>
+        <w:t>爆发力素质文本</w:t>
+      </w:r>
+      <w:r>
+        <w:rPr>
+          <w:rFonts w:ascii="Calibri" w:hAnsi="Calibri" w:cs="Calibri"/>
+        </w:rPr>
+        <w:t>»</w:t>
+      </w:r>
+      <w:r>
+        <w:rPr>
+          <w:rFonts w:ascii="Calibri" w:hAnsi="Calibri" w:cs="Calibri"/>
+        </w:rPr>
+        <w:fldChar w:fldCharType="end"/>
+      </w:r>
     </w:p>
     <w:p>
       <w:pPr>
@@ -19256,7 +19633,7 @@
         </w:rPr>
         <w:lastRenderedPageBreak/>
         <w:pict w14:anchorId="53848163">
-          <v:rect id="_x0000_s1027" style="position:absolute;left:0;text-align:left;margin-left:-73.85pt;margin-top:-87.7pt;width:607.2pt;height:400.75pt;z-index:-251654144;visibility:visible;v-text-anchor:middle" o:gfxdata="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" fillcolor="#0c4c8a" stroked="f" strokeweight="1pt"/>
+          <v:rect id="_x0000_s2051" style="position:absolute;left:0;text-align:left;margin-left:-73.85pt;margin-top:-87.7pt;width:607.2pt;height:400.75pt;z-index:-251654144;visibility:visible;v-text-anchor:middle" o:gfxdata="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" fillcolor="#0c4c8a" stroked="f" strokeweight="1pt"/>
         </w:pict>
       </w:r>
       <w:r>
@@ -19265,7 +19642,7 @@
           <w:noProof/>
         </w:rPr>
         <w:pict w14:anchorId="1D64895C">
-          <v:rect id="_x0000_s1026" style="position:absolute;left:0;text-align:left;margin-left:-73.85pt;margin-top:312.4pt;width:607.2pt;height:25.8pt;z-index:-251653120;visibility:visible;v-text-anchor:middle" o:gfxdata="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" fillcolor="#f6d257" stroked="f" strokeweight="1pt"/>
+          <v:rect id="_x0000_s2050" style="position:absolute;left:0;text-align:left;margin-left:-73.85pt;margin-top:312.4pt;width:607.2pt;height:25.8pt;z-index:-251653120;visibility:visible;v-text-anchor:middle" o:gfxdata="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" fillcolor="#f6d257" stroked="f" strokeweight="1pt"/>
         </w:pict>
       </w:r>
     </w:p>
@@ -19407,7 +19784,7 @@
 </file>
 
 <file path=word/endnotes.xml><?xml version="1.0" encoding="utf-8"?>
-<w:endnotes xmlns:wpc="http://schemas.microsoft.com/office/word/2010/wordprocessingCanvas" xmlns:cx="http://schemas.microsoft.com/office/drawing/2014/chartex" xmlns:cx1="http://schemas.microsoft.com/office/drawing/2015/9/8/chartex" xmlns:cx2="http://schemas.microsoft.com/office/drawing/2015/10/21/chartex" xmlns:cx3="http://schemas.microsoft.com/office/drawing/2016/5/9/chartex" xmlns:cx4="http://schemas.microsoft.com/office/drawing/2016/5/10/chartex" xmlns:cx5="http://schemas.microsoft.com/office/drawing/2016/5/11/chartex" xmlns:cx6="http://schemas.microsoft.com/office/drawing/2016/5/12/chartex" xmlns:cx7="http://schemas.microsoft.com/office/drawing/2016/5/13/chartex" xmlns:cx8="http://schemas.microsoft.com/office/drawing/2016/5/14/chartex" xmlns:mc="http://schemas.openxmlformats.org/markup-compatibility/2006" xmlns:aink="http://schemas.microsoft.com/office/drawing/2016/ink" xmlns:am3d="http://schemas.microsoft.com/office/drawing/2017/model3d" xmlns:o="urn:schemas-microsoft-com:office:office" xmlns:r="http://schemas.openxmlformats.org/officeDocument/2006/relationships" xmlns:m="http://schemas.openxmlformats.org/officeDocument/2006/math" xmlns:v="urn:schemas-microsoft-com:vml" xmlns:wp14="http://schemas.microsoft.com/office/word/2010/wordprocessingDrawing" xmlns:wp="http://schemas.openxmlformats.org/drawingml/2006/wordprocessingDrawing" xmlns:w10="urn:schemas-microsoft-com:office:word" xmlns:w="http://schemas.openxmlformats.org/wordprocessingml/2006/main" xmlns:w14="http://schemas.microsoft.com/office/word/2010/wordml" xmlns:w15="http://schemas.microsoft.com/office/word/2012/wordml" xmlns:w16cex="http://schemas.microsoft.com/office/word/2018/wordml/cex" xmlns:w16cid="http://schemas.microsoft.com/office/word/2016/wordml/cid" xmlns:w16="http://schemas.microsoft.com/office/word/2018/wordml" xmlns:w16sdtdh="http://schemas.microsoft.com/office/word/2020/wordml/sdtdatahash" xmlns:w16se="http://schemas.microsoft.com/office/word/2015/wordml/symex" xmlns:wpg="http://schemas.microsoft.com/office/word/2010/wordprocessingGroup" xmlns:wpi="http://schemas.microsoft.com/office/word/2010/wordprocessingInk" xmlns:wne="http://schemas.microsoft.com/office/word/2006/wordml" xmlns:wps="http://schemas.microsoft.com/office/word/2010/wordprocessingShape" mc:Ignorable="w14 w15 w16se w16cid w16 w16cex w16sdtdh wp14">
+<w:endnotes xmlns:wpc="http://schemas.microsoft.com/office/word/2010/wordprocessingCanvas" xmlns:cx="http://schemas.microsoft.com/office/drawing/2014/chartex" xmlns:cx1="http://schemas.microsoft.com/office/drawing/2015/9/8/chartex" xmlns:cx2="http://schemas.microsoft.com/office/drawing/2015/10/21/chartex" xmlns:cx3="http://schemas.microsoft.com/office/drawing/2016/5/9/chartex" xmlns:cx4="http://schemas.microsoft.com/office/drawing/2016/5/10/chartex" xmlns:cx5="http://schemas.microsoft.com/office/drawing/2016/5/11/chartex" xmlns:cx6="http://schemas.microsoft.com/office/drawing/2016/5/12/chartex" xmlns:cx7="http://schemas.microsoft.com/office/drawing/2016/5/13/chartex" xmlns:cx8="http://schemas.microsoft.com/office/drawing/2016/5/14/chartex" xmlns:mc="http://schemas.openxmlformats.org/markup-compatibility/2006" xmlns:aink="http://schemas.microsoft.com/office/drawing/2016/ink" xmlns:am3d="http://schemas.microsoft.com/office/drawing/2017/model3d" xmlns:o="urn:schemas-microsoft-com:office:office" xmlns:oel="http://schemas.microsoft.com/office/2019/extlst" xmlns:r="http://schemas.openxmlformats.org/officeDocument/2006/relationships" xmlns:m="http://schemas.openxmlformats.org/officeDocument/2006/math" xmlns:v="urn:schemas-microsoft-com:vml" xmlns:wp14="http://schemas.microsoft.com/office/word/2010/wordprocessingDrawing" xmlns:wp="http://schemas.openxmlformats.org/drawingml/2006/wordprocessingDrawing" xmlns:w10="urn:schemas-microsoft-com:office:word" xmlns:w="http://schemas.openxmlformats.org/wordprocessingml/2006/main" xmlns:w14="http://schemas.microsoft.com/office/word/2010/wordml" xmlns:w15="http://schemas.microsoft.com/office/word/2012/wordml" xmlns:w16cex="http://schemas.microsoft.com/office/word/2018/wordml/cex" xmlns:w16cid="http://schemas.microsoft.com/office/word/2016/wordml/cid" xmlns:w16="http://schemas.microsoft.com/office/word/2018/wordml" xmlns:w16sdtdh="http://schemas.microsoft.com/office/word/2020/wordml/sdtdatahash" xmlns:w16se="http://schemas.microsoft.com/office/word/2015/wordml/symex" xmlns:wpg="http://schemas.microsoft.com/office/word/2010/wordprocessingGroup" xmlns:wpi="http://schemas.microsoft.com/office/word/2010/wordprocessingInk" xmlns:wne="http://schemas.microsoft.com/office/word/2006/wordml" xmlns:wps="http://schemas.microsoft.com/office/word/2010/wordprocessingShape" mc:Ignorable="w14 w15 w16se w16cid w16 w16cex w16sdtdh wp14">
   <w:endnote w:type="separator" w:id="-1">
     <w:p>
       <w:pPr>
@@ -19432,7 +19809,7 @@
 </file>
 
 <file path=word/footer1.xml><?xml version="1.0" encoding="utf-8"?>
-<w:ftr xmlns:wpc="http://schemas.microsoft.com/office/word/2010/wordprocessingCanvas" xmlns:cx="http://schemas.microsoft.com/office/drawing/2014/chartex" xmlns:cx1="http://schemas.microsoft.com/office/drawing/2015/9/8/chartex" xmlns:cx2="http://schemas.microsoft.com/office/drawing/2015/10/21/chartex" xmlns:cx3="http://schemas.microsoft.com/office/drawing/2016/5/9/chartex" xmlns:cx4="http://schemas.microsoft.com/office/drawing/2016/5/10/chartex" xmlns:cx5="http://schemas.microsoft.com/office/drawing/2016/5/11/chartex" xmlns:cx6="http://schemas.microsoft.com/office/drawing/2016/5/12/chartex" xmlns:cx7="http://schemas.microsoft.com/office/drawing/2016/5/13/chartex" xmlns:cx8="http://schemas.microsoft.com/office/drawing/2016/5/14/chartex" xmlns:mc="http://schemas.openxmlformats.org/markup-compatibility/2006" xmlns:aink="http://schemas.microsoft.com/office/drawing/2016/ink" xmlns:am3d="http://schemas.microsoft.com/office/drawing/2017/model3d" xmlns:o="urn:schemas-microsoft-com:office:office" xmlns:r="http://schemas.openxmlformats.org/officeDocument/2006/relationships" xmlns:m="http://schemas.openxmlformats.org/officeDocument/2006/math" xmlns:v="urn:schemas-microsoft-com:vml" xmlns:wp14="http://schemas.microsoft.com/office/word/2010/wordprocessingDrawing" xmlns:wp="http://schemas.openxmlformats.org/drawingml/2006/wordprocessingDrawing" xmlns:w10="urn:schemas-microsoft-com:office:word" xmlns:w="http://schemas.openxmlformats.org/wordprocessingml/2006/main" xmlns:w14="http://schemas.microsoft.com/office/word/2010/wordml" xmlns:w15="http://schemas.microsoft.com/office/word/2012/wordml" xmlns:w16cex="http://schemas.microsoft.com/office/word/2018/wordml/cex" xmlns:w16cid="http://schemas.microsoft.com/office/word/2016/wordml/cid" xmlns:w16="http://schemas.microsoft.com/office/word/2018/wordml" xmlns:w16sdtdh="http://schemas.microsoft.com/office/word/2020/wordml/sdtdatahash" xmlns:w16se="http://schemas.microsoft.com/office/word/2015/wordml/symex" xmlns:wpg="http://schemas.microsoft.com/office/word/2010/wordprocessingGroup" xmlns:wpi="http://schemas.microsoft.com/office/word/2010/wordprocessingInk" xmlns:wne="http://schemas.microsoft.com/office/word/2006/wordml" xmlns:wps="http://schemas.microsoft.com/office/word/2010/wordprocessingShape" mc:Ignorable="w14 w15 w16se w16cid w16 w16cex w16sdtdh wp14">
+<w:ftr xmlns:wpc="http://schemas.microsoft.com/office/word/2010/wordprocessingCanvas" xmlns:cx="http://schemas.microsoft.com/office/drawing/2014/chartex" xmlns:cx1="http://schemas.microsoft.com/office/drawing/2015/9/8/chartex" xmlns:cx2="http://schemas.microsoft.com/office/drawing/2015/10/21/chartex" xmlns:cx3="http://schemas.microsoft.com/office/drawing/2016/5/9/chartex" xmlns:cx4="http://schemas.microsoft.com/office/drawing/2016/5/10/chartex" xmlns:cx5="http://schemas.microsoft.com/office/drawing/2016/5/11/chartex" xmlns:cx6="http://schemas.microsoft.com/office/drawing/2016/5/12/chartex" xmlns:cx7="http://schemas.microsoft.com/office/drawing/2016/5/13/chartex" xmlns:cx8="http://schemas.microsoft.com/office/drawing/2016/5/14/chartex" xmlns:mc="http://schemas.openxmlformats.org/markup-compatibility/2006" xmlns:aink="http://schemas.microsoft.com/office/drawing/2016/ink" xmlns:am3d="http://schemas.microsoft.com/office/drawing/2017/model3d" xmlns:o="urn:schemas-microsoft-com:office:office" xmlns:oel="http://schemas.microsoft.com/office/2019/extlst" xmlns:r="http://schemas.openxmlformats.org/officeDocument/2006/relationships" xmlns:m="http://schemas.openxmlformats.org/officeDocument/2006/math" xmlns:v="urn:schemas-microsoft-com:vml" xmlns:wp14="http://schemas.microsoft.com/office/word/2010/wordprocessingDrawing" xmlns:wp="http://schemas.openxmlformats.org/drawingml/2006/wordprocessingDrawing" xmlns:w10="urn:schemas-microsoft-com:office:word" xmlns:w="http://schemas.openxmlformats.org/wordprocessingml/2006/main" xmlns:w14="http://schemas.microsoft.com/office/word/2010/wordml" xmlns:w15="http://schemas.microsoft.com/office/word/2012/wordml" xmlns:w16cex="http://schemas.microsoft.com/office/word/2018/wordml/cex" xmlns:w16cid="http://schemas.microsoft.com/office/word/2016/wordml/cid" xmlns:w16="http://schemas.microsoft.com/office/word/2018/wordml" xmlns:w16sdtdh="http://schemas.microsoft.com/office/word/2020/wordml/sdtdatahash" xmlns:w16se="http://schemas.microsoft.com/office/word/2015/wordml/symex" xmlns:wpg="http://schemas.microsoft.com/office/word/2010/wordprocessingGroup" xmlns:wpi="http://schemas.microsoft.com/office/word/2010/wordprocessingInk" xmlns:wne="http://schemas.microsoft.com/office/word/2006/wordml" xmlns:wps="http://schemas.microsoft.com/office/word/2010/wordprocessingShape" mc:Ignorable="w14 w15 w16se w16cid w16 w16cex w16sdtdh wp14">
   <w:sdt>
     <w:sdtPr>
       <w:id w:val="-274172456"/>
@@ -19478,7 +19855,7 @@
 </file>
 
 <file path=word/footnotes.xml><?xml version="1.0" encoding="utf-8"?>
-<w:footnotes xmlns:wpc="http://schemas.microsoft.com/office/word/2010/wordprocessingCanvas" xmlns:cx="http://schemas.microsoft.com/office/drawing/2014/chartex" xmlns:cx1="http://schemas.microsoft.com/office/drawing/2015/9/8/chartex" xmlns:cx2="http://schemas.microsoft.com/office/drawing/2015/10/21/chartex" xmlns:cx3="http://schemas.microsoft.com/office/drawing/2016/5/9/chartex" xmlns:cx4="http://schemas.microsoft.com/office/drawing/2016/5/10/chartex" xmlns:cx5="http://schemas.microsoft.com/office/drawing/2016/5/11/chartex" xmlns:cx6="http://schemas.microsoft.com/office/drawing/2016/5/12/chartex" xmlns:cx7="http://schemas.microsoft.com/office/drawing/2016/5/13/chartex" xmlns:cx8="http://schemas.microsoft.com/office/drawing/2016/5/14/chartex" xmlns:mc="http://schemas.openxmlformats.org/markup-compatibility/2006" xmlns:aink="http://schemas.microsoft.com/office/drawing/2016/ink" xmlns:am3d="http://schemas.microsoft.com/office/drawing/2017/model3d" xmlns:o="urn:schemas-microsoft-com:office:office" xmlns:r="http://schemas.openxmlformats.org/officeDocument/2006/relationships" xmlns:m="http://schemas.openxmlformats.org/officeDocument/2006/math" xmlns:v="urn:schemas-microsoft-com:vml" xmlns:wp14="http://schemas.microsoft.com/office/word/2010/wordprocessingDrawing" xmlns:wp="http://schemas.openxmlformats.org/drawingml/2006/wordprocessingDrawing" xmlns:w10="urn:schemas-microsoft-com:office:word" xmlns:w="http://schemas.openxmlformats.org/wordprocessingml/2006/main" xmlns:w14="http://schemas.microsoft.com/office/word/2010/wordml" xmlns:w15="http://schemas.microsoft.com/office/word/2012/wordml" xmlns:w16cex="http://schemas.microsoft.com/office/word/2018/wordml/cex" xmlns:w16cid="http://schemas.microsoft.com/office/word/2016/wordml/cid" xmlns:w16="http://schemas.microsoft.com/office/word/2018/wordml" xmlns:w16sdtdh="http://schemas.microsoft.com/office/word/2020/wordml/sdtdatahash" xmlns:w16se="http://schemas.microsoft.com/office/word/2015/wordml/symex" xmlns:wpg="http://schemas.microsoft.com/office/word/2010/wordprocessingGroup" xmlns:wpi="http://schemas.microsoft.com/office/word/2010/wordprocessingInk" xmlns:wne="http://schemas.microsoft.com/office/word/2006/wordml" xmlns:wps="http://schemas.microsoft.com/office/word/2010/wordprocessingShape" mc:Ignorable="w14 w15 w16se w16cid w16 w16cex w16sdtdh wp14">
+<w:footnotes xmlns:wpc="http://schemas.microsoft.com/office/word/2010/wordprocessingCanvas" xmlns:cx="http://schemas.microsoft.com/office/drawing/2014/chartex" xmlns:cx1="http://schemas.microsoft.com/office/drawing/2015/9/8/chartex" xmlns:cx2="http://schemas.microsoft.com/office/drawing/2015/10/21/chartex" xmlns:cx3="http://schemas.microsoft.com/office/drawing/2016/5/9/chartex" xmlns:cx4="http://schemas.microsoft.com/office/drawing/2016/5/10/chartex" xmlns:cx5="http://schemas.microsoft.com/office/drawing/2016/5/11/chartex" xmlns:cx6="http://schemas.microsoft.com/office/drawing/2016/5/12/chartex" xmlns:cx7="http://schemas.microsoft.com/office/drawing/2016/5/13/chartex" xmlns:cx8="http://schemas.microsoft.com/office/drawing/2016/5/14/chartex" xmlns:mc="http://schemas.openxmlformats.org/markup-compatibility/2006" xmlns:aink="http://schemas.microsoft.com/office/drawing/2016/ink" xmlns:am3d="http://schemas.microsoft.com/office/drawing/2017/model3d" xmlns:o="urn:schemas-microsoft-com:office:office" xmlns:oel="http://schemas.microsoft.com/office/2019/extlst" xmlns:r="http://schemas.openxmlformats.org/officeDocument/2006/relationships" xmlns:m="http://schemas.openxmlformats.org/officeDocument/2006/math" xmlns:v="urn:schemas-microsoft-com:vml" xmlns:wp14="http://schemas.microsoft.com/office/word/2010/wordprocessingDrawing" xmlns:wp="http://schemas.openxmlformats.org/drawingml/2006/wordprocessingDrawing" xmlns:w10="urn:schemas-microsoft-com:office:word" xmlns:w="http://schemas.openxmlformats.org/wordprocessingml/2006/main" xmlns:w14="http://schemas.microsoft.com/office/word/2010/wordml" xmlns:w15="http://schemas.microsoft.com/office/word/2012/wordml" xmlns:w16cex="http://schemas.microsoft.com/office/word/2018/wordml/cex" xmlns:w16cid="http://schemas.microsoft.com/office/word/2016/wordml/cid" xmlns:w16="http://schemas.microsoft.com/office/word/2018/wordml" xmlns:w16sdtdh="http://schemas.microsoft.com/office/word/2020/wordml/sdtdatahash" xmlns:w16se="http://schemas.microsoft.com/office/word/2015/wordml/symex" xmlns:wpg="http://schemas.microsoft.com/office/word/2010/wordprocessingGroup" xmlns:wpi="http://schemas.microsoft.com/office/word/2010/wordprocessingInk" xmlns:wne="http://schemas.microsoft.com/office/word/2006/wordml" xmlns:wps="http://schemas.microsoft.com/office/word/2010/wordprocessingShape" mc:Ignorable="w14 w15 w16se w16cid w16 w16cex w16sdtdh wp14">
   <w:footnote w:type="separator" w:id="-1">
     <w:p>
       <w:pPr>
@@ -21936,10 +22313,6 @@
 </file>
 
 <file path=customXml/item1.xml><?xml version="1.0" encoding="utf-8"?>
-<b:Sources xmlns:b="http://schemas.openxmlformats.org/officeDocument/2006/bibliography" xmlns="http://schemas.openxmlformats.org/officeDocument/2006/bibliography" SelectedStyle="\APASixthEditionOfficeOnline.xsl" StyleName="APA" Version="6"/>
-</file>
-
-<file path=customXml/item2.xml><?xml version="1.0" encoding="utf-8"?>
 <s:customData xmlns="http://www.wps.cn/officeDocument/2013/wpsCustomData" xmlns:s="http://www.wps.cn/officeDocument/2013/wpsCustomData">
   <customSectProps>
     <customSectPr/>
@@ -21950,18 +22323,22 @@
 </s:customData>
 </file>
 
+<file path=customXml/item2.xml><?xml version="1.0" encoding="utf-8"?>
+<b:Sources xmlns:b="http://schemas.openxmlformats.org/officeDocument/2006/bibliography" xmlns="http://schemas.openxmlformats.org/officeDocument/2006/bibliography" SelectedStyle="\APASixthEditionOfficeOnline.xsl" StyleName="APA" Version="6"/>
+</file>
+
 <file path=customXml/itemProps1.xml><?xml version="1.0" encoding="utf-8"?>
+<ds:datastoreItem xmlns:ds="http://schemas.openxmlformats.org/officeDocument/2006/customXml" ds:itemID="{B1977F7D-205B-4081-913C-38D41E755F92}">
+  <ds:schemaRefs>
+    <ds:schemaRef ds:uri="http://www.wps.cn/officeDocument/2013/wpsCustomData"/>
+  </ds:schemaRefs>
+</ds:datastoreItem>
+</file>
+
+<file path=customXml/itemProps2.xml><?xml version="1.0" encoding="utf-8"?>
 <ds:datastoreItem xmlns:ds="http://schemas.openxmlformats.org/officeDocument/2006/customXml" ds:itemID="{E1085B76-3F1D-47CC-B61B-C2D218265EF0}">
   <ds:schemaRefs>
     <ds:schemaRef ds:uri="http://schemas.openxmlformats.org/officeDocument/2006/bibliography"/>
   </ds:schemaRefs>
 </ds:datastoreItem>
-</file>
-
-<file path=customXml/itemProps2.xml><?xml version="1.0" encoding="utf-8"?>
-<ds:datastoreItem xmlns:ds="http://schemas.openxmlformats.org/officeDocument/2006/customXml" ds:itemID="{B1977F7D-205B-4081-913C-38D41E755F92}">
-  <ds:schemaRefs>
-    <ds:schemaRef ds:uri="http://www.wps.cn/officeDocument/2013/wpsCustomData"/>
-  </ds:schemaRefs>
-</ds:datastoreItem>
 </file>
</xml_diff>